<commit_message>
Allowed the controller to return the projects that the user has access to.
</commit_message>
<xml_diff>
--- a/Artifacts/GRASP.docx
+++ b/Artifacts/GRASP.docx
@@ -117,21 +117,93 @@
         <w:rPr>
           <w:lang w:val="en-US"/>
         </w:rPr>
-        <w:t xml:space="preserve">The creator in our system is the class Storage, which is the one that reads from the </w:t>
+        <w:t>The creator in our system is the class Storage, which is the one that reads from the file</w:t>
+      </w:r>
+      <w:r>
+        <w:rPr>
+          <w:lang w:val="en-US"/>
+        </w:rPr>
+        <w:t xml:space="preserve"> </w:t>
+      </w:r>
+      <w:r>
+        <w:rPr>
+          <w:lang w:val="en-US"/>
+        </w:rPr>
+        <w:t>system and instantiates new projects with folders inside, so it has all the initializing information that is needed to construct the objects and pass it on to the rest of the system.</w:t>
+      </w:r>
+    </w:p>
+    <w:p>
+      <w:pPr>
+        <w:pStyle w:val="Undertitel"/>
+        <w:rPr>
+          <w:lang w:val="en-US"/>
+        </w:rPr>
+      </w:pPr>
+      <w:r>
+        <w:rPr>
+          <w:lang w:val="en-US"/>
+        </w:rPr>
+        <w:t>Indirection</w:t>
+      </w:r>
+    </w:p>
+    <w:p>
+      <w:pPr>
+        <w:rPr>
+          <w:lang w:val="en-US"/>
+        </w:rPr>
+      </w:pPr>
+      <w:r>
+        <w:rPr>
+          <w:lang w:val="en-US"/>
+        </w:rPr>
+        <w:t>We use the term of indirection, in the way that our GUI, calls to the storage class, but through our controller. So if we change something in the storage, we don’t have to touch on the GUI parts, since we can just change some parameters in the controller. That way we make sure that our classes are very loosely coupled.</w:t>
+      </w:r>
+    </w:p>
+    <w:p>
+      <w:pPr>
+        <w:pStyle w:val="Undertitel"/>
+        <w:rPr>
+          <w:lang w:val="en-US"/>
+        </w:rPr>
+      </w:pPr>
+      <w:r>
+        <w:rPr>
+          <w:lang w:val="en-US"/>
+        </w:rPr>
+        <w:t>Information Expert</w:t>
+      </w:r>
+    </w:p>
+    <w:p>
+      <w:pPr>
+        <w:rPr>
+          <w:lang w:val="en-US"/>
+        </w:rPr>
+      </w:pPr>
+      <w:r>
+        <w:rPr>
+          <w:lang w:val="en-US"/>
+        </w:rPr>
+        <w:t xml:space="preserve">Our Expert is the same as the Creator, the Storage class. It holds all the information needed to actually create </w:t>
+      </w:r>
+      <w:r>
+        <w:rPr>
+          <w:lang w:val="en-US"/>
+        </w:rPr>
+        <w:t xml:space="preserve">Documents, Folders, </w:t>
       </w:r>
       <w:proofErr w:type="spellStart"/>
       <w:r>
         <w:rPr>
           <w:lang w:val="en-US"/>
         </w:rPr>
-        <w:t>filesystem</w:t>
+        <w:t>DocumentStructs</w:t>
       </w:r>
       <w:proofErr w:type="spellEnd"/>
       <w:r>
         <w:rPr>
           <w:lang w:val="en-US"/>
         </w:rPr>
-        <w:t xml:space="preserve"> and instantiates new projects with folders inside, so it has all the initializing information that is needed to construct the objects and pass it on to the rest of the system.</w:t>
+        <w:t xml:space="preserve"> and Projects, so the classes calls the Storage methods with the correct parameters and it creates the objects, because it has the information needed.</w:t>
       </w:r>
     </w:p>
     <w:p>
@@ -145,223 +217,149 @@
         <w:rPr>
           <w:lang w:val="en-US"/>
         </w:rPr>
-        <w:t>Indirection</w:t>
-      </w:r>
-    </w:p>
-    <w:p>
-      <w:pPr>
-        <w:rPr>
-          <w:lang w:val="en-US"/>
-        </w:rPr>
-      </w:pPr>
-      <w:r>
-        <w:rPr>
-          <w:lang w:val="en-US"/>
-        </w:rPr>
-        <w:t>We use the term of indirection, in the way that our GUI, calls to the storage class, but through our controller. So if we change something in the storage, we don’t have to touch on the GUI parts, since we can just change some parameters in the controller. That way we make sure that our classes are very loosely coupled.</w:t>
-      </w:r>
-    </w:p>
-    <w:p>
-      <w:pPr>
-        <w:pStyle w:val="Undertitel"/>
-        <w:rPr>
-          <w:lang w:val="en-US"/>
-        </w:rPr>
-      </w:pPr>
-      <w:r>
-        <w:rPr>
-          <w:lang w:val="en-US"/>
-        </w:rPr>
-        <w:t>Information Expert</w:t>
-      </w:r>
-    </w:p>
-    <w:p>
-      <w:pPr>
-        <w:rPr>
-          <w:lang w:val="en-US"/>
-        </w:rPr>
-      </w:pPr>
-      <w:r>
-        <w:rPr>
-          <w:lang w:val="en-US"/>
-        </w:rPr>
-        <w:t xml:space="preserve">Our Expert is the same as the Creator, the Storage class. It holds all the information needed to actually create </w:t>
-      </w:r>
-      <w:r>
-        <w:rPr>
-          <w:lang w:val="en-US"/>
-        </w:rPr>
-        <w:t xml:space="preserve">Documents, Folders, </w:t>
-      </w:r>
-      <w:proofErr w:type="spellStart"/>
-      <w:r>
-        <w:rPr>
-          <w:lang w:val="en-US"/>
-        </w:rPr>
-        <w:t>DocumentStructs</w:t>
-      </w:r>
-      <w:proofErr w:type="spellEnd"/>
-      <w:r>
-        <w:rPr>
-          <w:lang w:val="en-US"/>
-        </w:rPr>
-        <w:t xml:space="preserve"> and Projects, so the classes calls the Storage methods with the correct parameters and it creates the objects, because it has the information needed.</w:t>
-      </w:r>
-    </w:p>
-    <w:p>
-      <w:pPr>
-        <w:pStyle w:val="Undertitel"/>
-        <w:rPr>
-          <w:lang w:val="en-US"/>
-        </w:rPr>
-      </w:pPr>
-      <w:r>
-        <w:rPr>
-          <w:lang w:val="en-US"/>
-        </w:rPr>
         <w:t>High Cohesion</w:t>
-      </w:r>
-    </w:p>
-    <w:p>
-      <w:pPr>
-        <w:rPr>
-          <w:lang w:val="en-US"/>
-        </w:rPr>
-      </w:pPr>
-      <w:r>
-        <w:rPr>
-          <w:lang w:val="en-US"/>
-        </w:rPr>
-        <w:t xml:space="preserve">Our system practices high cohesion, we don’t have any classes with different responsibilities, rather they all have a certain job to perform, without overlapping with the other elements in the system, a class takes care of the problem or delegates the problem to the appropriate element to handle it. We think that our </w:t>
-      </w:r>
-      <w:r>
-        <w:rPr>
-          <w:lang w:val="en-US"/>
-        </w:rPr>
-        <w:t>classes make sense and are</w:t>
-      </w:r>
-      <w:r>
-        <w:rPr>
-          <w:lang w:val="en-US"/>
-        </w:rPr>
-        <w:t xml:space="preserve"> well understandable by the way we have named them to represent what their responsibilities are.</w:t>
-      </w:r>
-    </w:p>
-    <w:p>
-      <w:pPr>
-        <w:pStyle w:val="Undertitel"/>
-        <w:rPr>
-          <w:lang w:val="en-US"/>
-        </w:rPr>
-      </w:pPr>
-      <w:r>
-        <w:rPr>
-          <w:lang w:val="en-US"/>
-        </w:rPr>
-        <w:t>Low Coupling</w:t>
-      </w:r>
-    </w:p>
-    <w:p>
-      <w:pPr>
-        <w:rPr>
-          <w:lang w:val="en-US"/>
-        </w:rPr>
-      </w:pPr>
-      <w:r>
-        <w:rPr>
-          <w:lang w:val="en-US"/>
-        </w:rPr>
-        <w:t>We believe that our classes exercise low coupling.</w:t>
-      </w:r>
-      <w:r>
-        <w:rPr>
-          <w:lang w:val="en-US"/>
-        </w:rPr>
-        <w:t xml:space="preserve"> We have planned our classes in such matter that they have been encapsulated well, and are easy to change without having to change the entire system.  </w:t>
-      </w:r>
-    </w:p>
-    <w:p>
-      <w:pPr>
-        <w:pStyle w:val="Undertitel"/>
-        <w:rPr>
-          <w:lang w:val="en-US"/>
-        </w:rPr>
-      </w:pPr>
-      <w:r>
-        <w:rPr>
-          <w:lang w:val="en-US"/>
-        </w:rPr>
-        <w:t>Polymorphism</w:t>
-      </w:r>
-    </w:p>
-    <w:p>
-      <w:pPr>
-        <w:rPr>
-          <w:lang w:val="en-US"/>
-        </w:rPr>
-      </w:pPr>
-      <w:r>
-        <w:rPr>
-          <w:lang w:val="en-US"/>
-        </w:rPr>
-        <w:t xml:space="preserve">We </w:t>
-      </w:r>
-      <w:r>
-        <w:rPr>
-          <w:lang w:val="en-US"/>
-        </w:rPr>
-        <w:t xml:space="preserve">use polymorphism widely in our composite pattern, since we often produce code where we just ask for an </w:t>
-      </w:r>
-      <w:proofErr w:type="spellStart"/>
-      <w:r>
-        <w:rPr>
-          <w:lang w:val="en-US"/>
-        </w:rPr>
-        <w:t>IFileComponent</w:t>
-      </w:r>
-      <w:proofErr w:type="spellEnd"/>
-      <w:r>
-        <w:rPr>
-          <w:lang w:val="en-US"/>
-        </w:rPr>
-        <w:t xml:space="preserve">, because it could both be a Document, </w:t>
-      </w:r>
-      <w:proofErr w:type="spellStart"/>
-      <w:r>
-        <w:rPr>
-          <w:lang w:val="en-US"/>
-        </w:rPr>
-        <w:t>DocumentStruct</w:t>
-      </w:r>
-      <w:proofErr w:type="spellEnd"/>
-      <w:r>
-        <w:rPr>
-          <w:lang w:val="en-US"/>
-        </w:rPr>
-        <w:t xml:space="preserve"> or a Folder.</w:t>
-      </w:r>
-      <w:r>
-        <w:rPr>
-          <w:lang w:val="en-US"/>
-        </w:rPr>
-        <w:t xml:space="preserve"> This meaning that when we have a Folder and want all the children of the folder we can return a list of the folders children as </w:t>
-      </w:r>
-      <w:proofErr w:type="spellStart"/>
-      <w:r>
-        <w:rPr>
-          <w:lang w:val="en-US"/>
-        </w:rPr>
-        <w:t>IFileSystemComponents</w:t>
-      </w:r>
-      <w:proofErr w:type="spellEnd"/>
-      <w:r>
-        <w:rPr>
-          <w:lang w:val="en-US"/>
-        </w:rPr>
-        <w:t>.</w:t>
       </w:r>
       <w:bookmarkStart w:id="0" w:name="_GoBack"/>
       <w:bookmarkEnd w:id="0"/>
+    </w:p>
+    <w:p>
+      <w:pPr>
+        <w:rPr>
+          <w:lang w:val="en-US"/>
+        </w:rPr>
+      </w:pPr>
+      <w:r>
+        <w:rPr>
+          <w:lang w:val="en-US"/>
+        </w:rPr>
+        <w:t xml:space="preserve">Our system practices high cohesion, we don’t have any classes with different responsibilities, rather they all have a certain job to perform, without overlapping with the other elements in the system, a class takes care of the problem or delegates the problem to the appropriate element to handle it. We think that our </w:t>
+      </w:r>
+      <w:r>
+        <w:rPr>
+          <w:lang w:val="en-US"/>
+        </w:rPr>
+        <w:t>classes make sense and are</w:t>
+      </w:r>
+      <w:r>
+        <w:rPr>
+          <w:lang w:val="en-US"/>
+        </w:rPr>
+        <w:t xml:space="preserve"> well understandable by the way we have named them to represent what their responsibilities are.</w:t>
+      </w:r>
+    </w:p>
+    <w:p>
+      <w:pPr>
+        <w:pStyle w:val="Undertitel"/>
+        <w:rPr>
+          <w:lang w:val="en-US"/>
+        </w:rPr>
+      </w:pPr>
+      <w:r>
+        <w:rPr>
+          <w:lang w:val="en-US"/>
+        </w:rPr>
+        <w:t>Low Coupling</w:t>
+      </w:r>
+    </w:p>
+    <w:p>
+      <w:pPr>
+        <w:rPr>
+          <w:lang w:val="en-US"/>
+        </w:rPr>
+      </w:pPr>
+      <w:r>
+        <w:rPr>
+          <w:lang w:val="en-US"/>
+        </w:rPr>
+        <w:t>We believe that our classes exercise low coupling.</w:t>
+      </w:r>
+      <w:r>
+        <w:rPr>
+          <w:lang w:val="en-US"/>
+        </w:rPr>
+        <w:t xml:space="preserve"> We have planned our classes in such matter that they have been encapsulated well, and are easy to change without having to change the entire system.  </w:t>
+      </w:r>
+    </w:p>
+    <w:p>
+      <w:pPr>
+        <w:pStyle w:val="Undertitel"/>
+        <w:rPr>
+          <w:lang w:val="en-US"/>
+        </w:rPr>
+      </w:pPr>
+      <w:r>
+        <w:rPr>
+          <w:lang w:val="en-US"/>
+        </w:rPr>
+        <w:t>Polymorphism</w:t>
+      </w:r>
+    </w:p>
+    <w:p>
+      <w:pPr>
+        <w:rPr>
+          <w:lang w:val="en-US"/>
+        </w:rPr>
+      </w:pPr>
+      <w:r>
+        <w:rPr>
+          <w:lang w:val="en-US"/>
+        </w:rPr>
+        <w:t xml:space="preserve">We </w:t>
+      </w:r>
+      <w:r>
+        <w:rPr>
+          <w:lang w:val="en-US"/>
+        </w:rPr>
+        <w:t xml:space="preserve">use polymorphism widely in our composite pattern, since we often produce code where we just ask for an </w:t>
+      </w:r>
+      <w:proofErr w:type="spellStart"/>
+      <w:r>
+        <w:rPr>
+          <w:lang w:val="en-US"/>
+        </w:rPr>
+        <w:t>IFileComponent</w:t>
+      </w:r>
+      <w:proofErr w:type="spellEnd"/>
+      <w:r>
+        <w:rPr>
+          <w:lang w:val="en-US"/>
+        </w:rPr>
+        <w:t xml:space="preserve">, because it could both be a Document, </w:t>
+      </w:r>
+      <w:proofErr w:type="spellStart"/>
+      <w:r>
+        <w:rPr>
+          <w:lang w:val="en-US"/>
+        </w:rPr>
+        <w:t>DocumentStruct</w:t>
+      </w:r>
+      <w:proofErr w:type="spellEnd"/>
+      <w:r>
+        <w:rPr>
+          <w:lang w:val="en-US"/>
+        </w:rPr>
+        <w:t xml:space="preserve"> or a Folder.</w:t>
+      </w:r>
+      <w:r>
+        <w:rPr>
+          <w:lang w:val="en-US"/>
+        </w:rPr>
+        <w:t xml:space="preserve"> This meaning that when we have a Folder and want all the children of the folder we can return a list of the folders children as </w:t>
+      </w:r>
+      <w:proofErr w:type="spellStart"/>
+      <w:r>
+        <w:rPr>
+          <w:lang w:val="en-US"/>
+        </w:rPr>
+        <w:t>IFileSystemComponents</w:t>
+      </w:r>
+      <w:proofErr w:type="spellEnd"/>
+      <w:r>
+        <w:rPr>
+          <w:lang w:val="en-US"/>
+        </w:rPr>
+        <w:t>.</w:t>
+      </w:r>
     </w:p>
     <w:sectPr>
       <w:pgSz w:w="11906" w:h="16838"/>
@@ -536,6 +534,7 @@
   <w:style w:type="character" w:default="1" w:styleId="Standardskrifttypeiafsnit">
     <w:name w:val="Default Paragraph Font"/>
     <w:uiPriority w:val="1"/>
+    <w:semiHidden/>
     <w:unhideWhenUsed/>
   </w:style>
   <w:style w:type="table" w:default="1" w:styleId="Tabel-Normal">
@@ -803,6 +802,7 @@
   <w:style w:type="character" w:default="1" w:styleId="Standardskrifttypeiafsnit">
     <w:name w:val="Default Paragraph Font"/>
     <w:uiPriority w:val="1"/>
+    <w:semiHidden/>
     <w:unhideWhenUsed/>
   </w:style>
   <w:style w:type="table" w:default="1" w:styleId="Tabel-Normal">

</xml_diff>

<commit_message>
Fixed grasp to show our new controllers
</commit_message>
<xml_diff>
--- a/Artifacts/GRASP.docx
+++ b/Artifacts/GRASP.docx
@@ -15,215 +15,267 @@
         </w:rPr>
         <w:t>Grasp</w:t>
       </w:r>
-    </w:p>
-    <w:p>
-      <w:pPr>
-        <w:pStyle w:val="Undertitel"/>
-        <w:rPr>
-          <w:lang w:val="en-US"/>
-        </w:rPr>
-      </w:pPr>
-      <w:r>
-        <w:rPr>
-          <w:lang w:val="en-US"/>
-        </w:rPr>
-        <w:t>Controller</w:t>
-      </w:r>
-    </w:p>
-    <w:p>
-      <w:pPr>
-        <w:rPr>
-          <w:lang w:val="en-US"/>
-        </w:rPr>
-      </w:pPr>
-      <w:r>
-        <w:rPr>
-          <w:lang w:val="en-US"/>
-        </w:rPr>
-        <w:t xml:space="preserve">The controller class </w:t>
-      </w:r>
-      <w:r>
-        <w:rPr>
-          <w:lang w:val="en-US"/>
-        </w:rPr>
-        <w:t>in our system is</w:t>
-      </w:r>
-      <w:r>
-        <w:rPr>
-          <w:lang w:val="en-US"/>
-        </w:rPr>
-        <w:t xml:space="preserve"> the class conveniently named “Controller”</w:t>
-      </w:r>
-      <w:r>
-        <w:rPr>
-          <w:lang w:val="en-US"/>
-        </w:rPr>
-        <w:t>, the controller</w:t>
-      </w:r>
-      <w:r>
-        <w:rPr>
-          <w:lang w:val="en-US"/>
-        </w:rPr>
-        <w:t xml:space="preserve"> delegates the assignments needed to be carried out when something is queried from the </w:t>
-      </w:r>
-      <w:proofErr w:type="gramStart"/>
-      <w:r>
-        <w:rPr>
-          <w:lang w:val="en-US"/>
-        </w:rPr>
-        <w:t>GUI,</w:t>
-      </w:r>
-      <w:proofErr w:type="gramEnd"/>
-      <w:r>
-        <w:rPr>
-          <w:lang w:val="en-US"/>
-        </w:rPr>
-        <w:t xml:space="preserve"> it serves as a middle</w:t>
-      </w:r>
-      <w:r>
-        <w:rPr>
-          <w:lang w:val="en-US"/>
-        </w:rPr>
-        <w:t>-layer</w:t>
-      </w:r>
-      <w:r>
-        <w:rPr>
-          <w:lang w:val="en-US"/>
-        </w:rPr>
-        <w:t xml:space="preserve"> class between our program-logic and the GUI.</w:t>
-      </w:r>
-    </w:p>
-    <w:p>
-      <w:pPr>
-        <w:pStyle w:val="Undertitel"/>
-        <w:rPr>
-          <w:lang w:val="en-US"/>
-        </w:rPr>
-      </w:pPr>
-      <w:r>
-        <w:rPr>
-          <w:lang w:val="en-US"/>
-        </w:rPr>
-        <w:t>Creator</w:t>
-      </w:r>
-    </w:p>
-    <w:p>
-      <w:pPr>
-        <w:rPr>
-          <w:lang w:val="en-US"/>
-        </w:rPr>
-      </w:pPr>
-      <w:r>
-        <w:rPr>
-          <w:lang w:val="en-US"/>
-        </w:rPr>
-        <w:t>The creator in our system is the class Storage, which is the one that reads from the file</w:t>
-      </w:r>
-      <w:r>
-        <w:rPr>
-          <w:lang w:val="en-US"/>
-        </w:rPr>
-        <w:t xml:space="preserve"> </w:t>
-      </w:r>
-      <w:r>
-        <w:rPr>
-          <w:lang w:val="en-US"/>
-        </w:rPr>
-        <w:t>system and instantiates new projects with folders inside, so it has all the initializing information that is needed to construct the objects and pass it on to the rest of the system.</w:t>
-      </w:r>
-    </w:p>
-    <w:p>
-      <w:pPr>
-        <w:pStyle w:val="Undertitel"/>
-        <w:rPr>
-          <w:lang w:val="en-US"/>
-        </w:rPr>
-      </w:pPr>
-      <w:r>
-        <w:rPr>
-          <w:lang w:val="en-US"/>
-        </w:rPr>
-        <w:t>Indirection</w:t>
-      </w:r>
-    </w:p>
-    <w:p>
-      <w:pPr>
-        <w:rPr>
-          <w:lang w:val="en-US"/>
-        </w:rPr>
-      </w:pPr>
-      <w:r>
-        <w:rPr>
-          <w:lang w:val="en-US"/>
-        </w:rPr>
-        <w:t>We use the term of indirection, in the way that our GUI, calls to the storage class, but through our controller. So if we change something in the storage, we don’t have to touch on the GUI parts, since we can just change some parameters in the controller. That way we make sure that our classes are very loosely coupled.</w:t>
-      </w:r>
-    </w:p>
-    <w:p>
-      <w:pPr>
-        <w:pStyle w:val="Undertitel"/>
-        <w:rPr>
-          <w:lang w:val="en-US"/>
-        </w:rPr>
-      </w:pPr>
-      <w:r>
-        <w:rPr>
-          <w:lang w:val="en-US"/>
-        </w:rPr>
-        <w:t>Information Expert</w:t>
-      </w:r>
-    </w:p>
-    <w:p>
-      <w:pPr>
-        <w:rPr>
-          <w:lang w:val="en-US"/>
-        </w:rPr>
-      </w:pPr>
-      <w:r>
-        <w:rPr>
-          <w:lang w:val="en-US"/>
-        </w:rPr>
-        <w:t xml:space="preserve">Our Expert is the same as the Creator, the Storage class. It holds all the information needed to actually create </w:t>
-      </w:r>
-      <w:r>
-        <w:rPr>
-          <w:lang w:val="en-US"/>
-        </w:rPr>
-        <w:t xml:space="preserve">Documents, Folders, </w:t>
-      </w:r>
-      <w:proofErr w:type="spellStart"/>
-      <w:r>
-        <w:rPr>
-          <w:lang w:val="en-US"/>
-        </w:rPr>
-        <w:t>DocumentStructs</w:t>
-      </w:r>
-      <w:proofErr w:type="spellEnd"/>
-      <w:r>
-        <w:rPr>
-          <w:lang w:val="en-US"/>
-        </w:rPr>
-        <w:t xml:space="preserve"> and Projects, so the classes calls the Storage methods with the correct parameters and it creates the objects, because it has the information needed.</w:t>
-      </w:r>
-    </w:p>
-    <w:p>
-      <w:pPr>
-        <w:pStyle w:val="Undertitel"/>
-        <w:rPr>
-          <w:lang w:val="en-US"/>
-        </w:rPr>
-      </w:pPr>
-      <w:r>
-        <w:rPr>
-          <w:lang w:val="en-US"/>
-        </w:rPr>
-        <w:t>High Cohesion</w:t>
-      </w:r>
       <w:bookmarkStart w:id="0" w:name="_GoBack"/>
       <w:bookmarkEnd w:id="0"/>
     </w:p>
     <w:p>
       <w:pPr>
+        <w:pStyle w:val="Undertitel"/>
+        <w:rPr>
+          <w:lang w:val="en-US"/>
+        </w:rPr>
+      </w:pPr>
+      <w:r>
+        <w:rPr>
+          <w:lang w:val="en-US"/>
+        </w:rPr>
+        <w:t>Controller</w:t>
+      </w:r>
+    </w:p>
+    <w:p>
+      <w:pPr>
+        <w:rPr>
+          <w:lang w:val="en-US"/>
+        </w:rPr>
+      </w:pPr>
+      <w:r>
+        <w:rPr>
+          <w:lang w:val="en-US"/>
+        </w:rPr>
+        <w:t xml:space="preserve">Our system actually has 3 controllers, one for the offline GUI called Controller, and another one also for the offline GUI called </w:t>
+      </w:r>
+      <w:proofErr w:type="spellStart"/>
+      <w:r>
+        <w:rPr>
+          <w:lang w:val="en-US"/>
+        </w:rPr>
+        <w:t>ServerController</w:t>
+      </w:r>
+      <w:proofErr w:type="spellEnd"/>
+      <w:r>
+        <w:rPr>
+          <w:lang w:val="en-US"/>
+        </w:rPr>
+        <w:t xml:space="preserve"> which is used for the sync methods to the server. The last controller is actually the </w:t>
+      </w:r>
+      <w:proofErr w:type="spellStart"/>
+      <w:r>
+        <w:rPr>
+          <w:lang w:val="en-US"/>
+        </w:rPr>
+        <w:t>SliceOfPieService</w:t>
+      </w:r>
+      <w:proofErr w:type="spellEnd"/>
+      <w:r>
+        <w:rPr>
+          <w:lang w:val="en-US"/>
+        </w:rPr>
+        <w:t xml:space="preserve">, which is used by the </w:t>
+      </w:r>
+      <w:proofErr w:type="spellStart"/>
+      <w:r>
+        <w:rPr>
+          <w:lang w:val="en-US"/>
+        </w:rPr>
+        <w:t>WebGUI</w:t>
+      </w:r>
+      <w:proofErr w:type="spellEnd"/>
+      <w:r>
+        <w:rPr>
+          <w:lang w:val="en-US"/>
+        </w:rPr>
+        <w:t xml:space="preserve"> </w:t>
+      </w:r>
+      <w:r>
+        <w:rPr>
+          <w:lang w:val="en-US"/>
+        </w:rPr>
+        <w:t xml:space="preserve">class </w:t>
+      </w:r>
+      <w:r>
+        <w:rPr>
+          <w:lang w:val="en-US"/>
+        </w:rPr>
+        <w:t>in our system</w:t>
+      </w:r>
+      <w:r>
+        <w:rPr>
+          <w:lang w:val="en-US"/>
+        </w:rPr>
+        <w:t>.</w:t>
+      </w:r>
+      <w:r>
+        <w:rPr>
+          <w:lang w:val="en-US"/>
+        </w:rPr>
+        <w:t xml:space="preserve"> </w:t>
+      </w:r>
+      <w:r>
+        <w:rPr>
+          <w:lang w:val="en-US"/>
+        </w:rPr>
+        <w:t>T</w:t>
+      </w:r>
+      <w:r>
+        <w:rPr>
+          <w:lang w:val="en-US"/>
+        </w:rPr>
+        <w:t>he controller</w:t>
+      </w:r>
+      <w:r>
+        <w:rPr>
+          <w:lang w:val="en-US"/>
+        </w:rPr>
+        <w:t>s delegate</w:t>
+      </w:r>
+      <w:r>
+        <w:rPr>
+          <w:lang w:val="en-US"/>
+        </w:rPr>
+        <w:t xml:space="preserve"> the assignments needed to be carried out when something is queried from the GUI, it serves as a middle</w:t>
+      </w:r>
+      <w:r>
+        <w:rPr>
+          <w:lang w:val="en-US"/>
+        </w:rPr>
+        <w:t>-layer</w:t>
+      </w:r>
+      <w:r>
+        <w:rPr>
+          <w:lang w:val="en-US"/>
+        </w:rPr>
+        <w:t xml:space="preserve"> class between our program-logic and the GUI.</w:t>
+      </w:r>
+    </w:p>
+    <w:p>
+      <w:pPr>
+        <w:pStyle w:val="Undertitel"/>
+        <w:rPr>
+          <w:lang w:val="en-US"/>
+        </w:rPr>
+      </w:pPr>
+      <w:r>
+        <w:rPr>
+          <w:lang w:val="en-US"/>
+        </w:rPr>
+        <w:t>Creator</w:t>
+      </w:r>
+    </w:p>
+    <w:p>
+      <w:pPr>
+        <w:rPr>
+          <w:lang w:val="en-US"/>
+        </w:rPr>
+      </w:pPr>
+      <w:r>
+        <w:rPr>
+          <w:lang w:val="en-US"/>
+        </w:rPr>
+        <w:t>The creator in our system is the class Storage, which is the one that reads from the file</w:t>
+      </w:r>
+      <w:r>
+        <w:rPr>
+          <w:lang w:val="en-US"/>
+        </w:rPr>
+        <w:t xml:space="preserve"> </w:t>
+      </w:r>
+      <w:r>
+        <w:rPr>
+          <w:lang w:val="en-US"/>
+        </w:rPr>
+        <w:t>system and instantiates new projects with folders inside, so it has all the initializing information that is needed to construct the objects and pass it on to the rest of the system.</w:t>
+      </w:r>
+    </w:p>
+    <w:p>
+      <w:pPr>
+        <w:pStyle w:val="Undertitel"/>
+        <w:rPr>
+          <w:lang w:val="en-US"/>
+        </w:rPr>
+      </w:pPr>
+      <w:r>
+        <w:rPr>
+          <w:lang w:val="en-US"/>
+        </w:rPr>
+        <w:t>Indirection</w:t>
+      </w:r>
+    </w:p>
+    <w:p>
+      <w:pPr>
+        <w:rPr>
+          <w:lang w:val="en-US"/>
+        </w:rPr>
+      </w:pPr>
+      <w:r>
+        <w:rPr>
+          <w:lang w:val="en-US"/>
+        </w:rPr>
+        <w:t>We use the term of indirection, in the way that our GUI, calls to the storage class, but through our controller. So if we change something in the storage, we don’t have to touch on the GUI parts, since we can just change some parameters in the controller. That way we make sure that our classes are very loosely coupled.</w:t>
+      </w:r>
+    </w:p>
+    <w:p>
+      <w:pPr>
+        <w:pStyle w:val="Undertitel"/>
+        <w:rPr>
+          <w:lang w:val="en-US"/>
+        </w:rPr>
+      </w:pPr>
+      <w:r>
+        <w:rPr>
+          <w:lang w:val="en-US"/>
+        </w:rPr>
+        <w:t>Information Expert</w:t>
+      </w:r>
+    </w:p>
+    <w:p>
+      <w:pPr>
+        <w:rPr>
+          <w:lang w:val="en-US"/>
+        </w:rPr>
+      </w:pPr>
+      <w:r>
+        <w:rPr>
+          <w:lang w:val="en-US"/>
+        </w:rPr>
+        <w:t xml:space="preserve">Our Expert is the same as the Creator, the Storage class. It holds all the information needed to actually create </w:t>
+      </w:r>
+      <w:r>
+        <w:rPr>
+          <w:lang w:val="en-US"/>
+        </w:rPr>
+        <w:t xml:space="preserve">Documents, Folders, </w:t>
+      </w:r>
+      <w:proofErr w:type="spellStart"/>
+      <w:r>
+        <w:rPr>
+          <w:lang w:val="en-US"/>
+        </w:rPr>
+        <w:t>DocumentStructs</w:t>
+      </w:r>
+      <w:proofErr w:type="spellEnd"/>
+      <w:r>
+        <w:rPr>
+          <w:lang w:val="en-US"/>
+        </w:rPr>
+        <w:t xml:space="preserve"> and Projects, so the classes calls the Storage methods with the correct parameters and it creates the objects, because it has the information needed.</w:t>
+      </w:r>
+    </w:p>
+    <w:p>
+      <w:pPr>
+        <w:pStyle w:val="Undertitel"/>
+        <w:rPr>
+          <w:lang w:val="en-US"/>
+        </w:rPr>
+      </w:pPr>
+      <w:r>
+        <w:rPr>
+          <w:lang w:val="en-US"/>
+        </w:rPr>
+        <w:t>High Cohesion</w:t>
+      </w:r>
+    </w:p>
+    <w:p>
+      <w:pPr>
         <w:rPr>
           <w:lang w:val="en-US"/>
         </w:rPr>
@@ -344,7 +396,14 @@
         <w:rPr>
           <w:lang w:val="en-US"/>
         </w:rPr>
-        <w:t xml:space="preserve"> This meaning that when we have a Folder and want all the children of the folder we can return a list of the folders children as </w:t>
+        <w:t xml:space="preserve"> This meaning that </w:t>
+      </w:r>
+      <w:r>
+        <w:rPr>
+          <w:lang w:val="en-US"/>
+        </w:rPr>
+        <w:lastRenderedPageBreak/>
+        <w:t xml:space="preserve">when we have a Folder and want all the children of the folder we can return a list of the folders children as </w:t>
       </w:r>
       <w:proofErr w:type="spellStart"/>
       <w:r>

</xml_diff>